<commit_message>
Adding tests for issue 4358
</commit_message>
<xml_diff>
--- a/Tests/ViperCopyPastePlugin/WordDocs/ListsTestDoc.docx
+++ b/Tests/ViperCopyPastePlugin/WordDocs/ListsTestDoc.docx
@@ -4,7 +4,7 @@
   <w:body>
     <w:p>
       <w:r>
-        <w:t>My complex numbered lists</w:t>
+        <w:t>Complex number list one</w:t>
       </w:r>
     </w:p>
     <w:p>
@@ -15,9 +15,11 @@
           <w:numId w:val="2"/>
         </w:numPr>
       </w:pPr>
+      <w:proofErr w:type="spellStart"/>
       <w:r>
         <w:t>Asdadsads</w:t>
       </w:r>
+      <w:proofErr w:type="spellEnd"/>
     </w:p>
     <w:p>
       <w:pPr>
@@ -27,9 +29,11 @@
           <w:numId w:val="2"/>
         </w:numPr>
       </w:pPr>
+      <w:proofErr w:type="spellStart"/>
       <w:r>
         <w:t>Dsfsdfsfd</w:t>
       </w:r>
+      <w:proofErr w:type="spellEnd"/>
     </w:p>
     <w:p>
       <w:pPr>
@@ -39,9 +43,11 @@
           <w:numId w:val="2"/>
         </w:numPr>
       </w:pPr>
+      <w:proofErr w:type="spellStart"/>
       <w:r>
         <w:t>Sdfsdfsfd</w:t>
       </w:r>
+      <w:proofErr w:type="spellEnd"/>
     </w:p>
     <w:p>
       <w:pPr>
@@ -51,9 +57,11 @@
           <w:numId w:val="2"/>
         </w:numPr>
       </w:pPr>
+      <w:proofErr w:type="spellStart"/>
       <w:r>
         <w:t>Sfd</w:t>
       </w:r>
+      <w:proofErr w:type="spellEnd"/>
     </w:p>
     <w:p>
       <w:pPr>
@@ -63,9 +71,11 @@
           <w:numId w:val="2"/>
         </w:numPr>
       </w:pPr>
+      <w:proofErr w:type="spellStart"/>
       <w:r>
         <w:t>Sfdsfd</w:t>
       </w:r>
+      <w:proofErr w:type="spellEnd"/>
     </w:p>
     <w:p>
       <w:pPr>
@@ -75,9 +85,11 @@
           <w:numId w:val="2"/>
         </w:numPr>
       </w:pPr>
+      <w:proofErr w:type="spellStart"/>
       <w:r>
         <w:t>Dsfsdf</w:t>
       </w:r>
+      <w:proofErr w:type="spellEnd"/>
     </w:p>
     <w:p>
       <w:pPr>
@@ -87,9 +99,13 @@
           <w:numId w:val="2"/>
         </w:numPr>
       </w:pPr>
+      <w:proofErr w:type="spellStart"/>
+      <w:proofErr w:type="gramStart"/>
       <w:r>
         <w:t>sdfsdf</w:t>
       </w:r>
+      <w:proofErr w:type="spellEnd"/>
+      <w:proofErr w:type="gramEnd"/>
     </w:p>
     <w:p>
       <w:pPr>
@@ -99,9 +115,11 @@
           <w:numId w:val="2"/>
         </w:numPr>
       </w:pPr>
+      <w:proofErr w:type="spellStart"/>
       <w:r>
         <w:t>Sdfsdfsfd</w:t>
       </w:r>
+      <w:proofErr w:type="spellEnd"/>
     </w:p>
     <w:p>
       <w:pPr>
@@ -111,9 +129,13 @@
           <w:numId w:val="2"/>
         </w:numPr>
       </w:pPr>
+      <w:proofErr w:type="spellStart"/>
+      <w:proofErr w:type="gramStart"/>
       <w:r>
         <w:t>sdfsdfsfd</w:t>
       </w:r>
+      <w:proofErr w:type="spellEnd"/>
+      <w:proofErr w:type="gramEnd"/>
     </w:p>
     <w:p>
       <w:pPr>
@@ -123,9 +145,11 @@
           <w:numId w:val="2"/>
         </w:numPr>
       </w:pPr>
+      <w:proofErr w:type="spellStart"/>
       <w:r>
         <w:t>Asdadsasd</w:t>
       </w:r>
+      <w:proofErr w:type="spellEnd"/>
     </w:p>
     <w:p>
       <w:pPr>
@@ -135,9 +159,11 @@
           <w:numId w:val="2"/>
         </w:numPr>
       </w:pPr>
+      <w:proofErr w:type="spellStart"/>
       <w:r>
         <w:t>Sfdsfds</w:t>
       </w:r>
+      <w:proofErr w:type="spellEnd"/>
       <w:r>
         <w:tab/>
       </w:r>
@@ -150,9 +176,11 @@
           <w:numId w:val="2"/>
         </w:numPr>
       </w:pPr>
+      <w:proofErr w:type="spellStart"/>
       <w:r>
         <w:t>Asdasdasd</w:t>
       </w:r>
+      <w:proofErr w:type="spellEnd"/>
     </w:p>
     <w:p>
       <w:pPr>
@@ -162,13 +190,174 @@
           <w:numId w:val="2"/>
         </w:numPr>
       </w:pPr>
+      <w:proofErr w:type="spellStart"/>
       <w:r>
         <w:t>Asdasdasd</w:t>
       </w:r>
-    </w:p>
-    <w:p>
-      <w:r>
-        <w:t>My complex bulleted lists</w:t>
+      <w:proofErr w:type="spellEnd"/>
+    </w:p>
+    <w:p>
+      <w:r>
+        <w:t>Complex number list two</w:t>
+      </w:r>
+    </w:p>
+    <w:p>
+      <w:pPr>
+        <w:pStyle w:val="ListParagraph"/>
+        <w:numPr>
+          <w:ilvl w:val="0"/>
+          <w:numId w:val="4"/>
+        </w:numPr>
+      </w:pPr>
+      <w:r>
+        <w:t>One baby</w:t>
+      </w:r>
+    </w:p>
+    <w:p>
+      <w:pPr>
+        <w:pStyle w:val="ListParagraph"/>
+        <w:numPr>
+          <w:ilvl w:val="1"/>
+          <w:numId w:val="4"/>
+        </w:numPr>
+      </w:pPr>
+      <w:r>
+        <w:t>Sub baby</w:t>
+      </w:r>
+    </w:p>
+    <w:p>
+      <w:pPr>
+        <w:pStyle w:val="ListParagraph"/>
+        <w:numPr>
+          <w:ilvl w:val="2"/>
+          <w:numId w:val="4"/>
+        </w:numPr>
+      </w:pPr>
+      <w:r>
+        <w:t xml:space="preserve">Sub </w:t>
+      </w:r>
+      <w:proofErr w:type="spellStart"/>
+      <w:r>
+        <w:t>sub</w:t>
+      </w:r>
+      <w:proofErr w:type="spellEnd"/>
+      <w:r>
+        <w:t xml:space="preserve"> baby!</w:t>
+      </w:r>
+    </w:p>
+    <w:p>
+      <w:pPr>
+        <w:pStyle w:val="ListParagraph"/>
+        <w:numPr>
+          <w:ilvl w:val="2"/>
+          <w:numId w:val="4"/>
+        </w:numPr>
+      </w:pPr>
+      <w:proofErr w:type="spellStart"/>
+      <w:r>
+        <w:t>Sdfdsfsdf</w:t>
+      </w:r>
+      <w:proofErr w:type="spellEnd"/>
+    </w:p>
+    <w:p>
+      <w:pPr>
+        <w:pStyle w:val="ListParagraph"/>
+        <w:numPr>
+          <w:ilvl w:val="2"/>
+          <w:numId w:val="4"/>
+        </w:numPr>
+      </w:pPr>
+      <w:proofErr w:type="spellStart"/>
+      <w:proofErr w:type="gramStart"/>
+      <w:r>
+        <w:t>sdfsdfsdf</w:t>
+      </w:r>
+      <w:proofErr w:type="spellEnd"/>
+      <w:proofErr w:type="gramEnd"/>
+    </w:p>
+    <w:p>
+      <w:pPr>
+        <w:pStyle w:val="ListParagraph"/>
+        <w:numPr>
+          <w:ilvl w:val="0"/>
+          <w:numId w:val="4"/>
+        </w:numPr>
+      </w:pPr>
+      <w:r>
+        <w:t>Two baby</w:t>
+      </w:r>
+    </w:p>
+    <w:p>
+      <w:pPr>
+        <w:pStyle w:val="ListParagraph"/>
+        <w:numPr>
+          <w:ilvl w:val="1"/>
+          <w:numId w:val="4"/>
+        </w:numPr>
+      </w:pPr>
+      <w:proofErr w:type="spellStart"/>
+      <w:r>
+        <w:t>Sdfsfdds</w:t>
+      </w:r>
+      <w:proofErr w:type="spellEnd"/>
+    </w:p>
+    <w:p>
+      <w:pPr>
+        <w:pStyle w:val="ListParagraph"/>
+        <w:numPr>
+          <w:ilvl w:val="1"/>
+          <w:numId w:val="4"/>
+        </w:numPr>
+      </w:pPr>
+      <w:proofErr w:type="spellStart"/>
+      <w:r>
+        <w:t>Sdfsfdsfd</w:t>
+      </w:r>
+      <w:proofErr w:type="spellEnd"/>
+    </w:p>
+    <w:p>
+      <w:pPr>
+        <w:pStyle w:val="ListParagraph"/>
+        <w:numPr>
+          <w:ilvl w:val="1"/>
+          <w:numId w:val="4"/>
+        </w:numPr>
+      </w:pPr>
+      <w:proofErr w:type="spellStart"/>
+      <w:proofErr w:type="gramStart"/>
+      <w:r>
+        <w:t>sfdsdfsdf</w:t>
+      </w:r>
+      <w:proofErr w:type="spellEnd"/>
+      <w:proofErr w:type="gramEnd"/>
+    </w:p>
+    <w:p>
+      <w:pPr>
+        <w:pStyle w:val="ListParagraph"/>
+        <w:numPr>
+          <w:ilvl w:val="0"/>
+          <w:numId w:val="4"/>
+        </w:numPr>
+      </w:pPr>
+      <w:r>
+        <w:t>Three baby</w:t>
+      </w:r>
+    </w:p>
+    <w:p>
+      <w:pPr>
+        <w:pStyle w:val="ListParagraph"/>
+        <w:numPr>
+          <w:ilvl w:val="0"/>
+          <w:numId w:val="4"/>
+        </w:numPr>
+      </w:pPr>
+      <w:r>
+        <w:t>Four</w:t>
+      </w:r>
+    </w:p>
+    <w:p>
+      <w:r>
+        <w:t>Complex bulleted list one</w:t>
       </w:r>
     </w:p>
     <w:p>
@@ -179,9 +368,11 @@
           <w:numId w:val="1"/>
         </w:numPr>
       </w:pPr>
+      <w:proofErr w:type="spellStart"/>
       <w:r>
         <w:t>Sadsadasda</w:t>
       </w:r>
+      <w:proofErr w:type="spellEnd"/>
     </w:p>
     <w:p>
       <w:pPr>
@@ -191,9 +382,11 @@
           <w:numId w:val="1"/>
         </w:numPr>
       </w:pPr>
+      <w:proofErr w:type="spellStart"/>
       <w:r>
         <w:t>Sdfdsf</w:t>
       </w:r>
+      <w:proofErr w:type="spellEnd"/>
     </w:p>
     <w:p>
       <w:pPr>
@@ -203,9 +396,11 @@
           <w:numId w:val="1"/>
         </w:numPr>
       </w:pPr>
+      <w:proofErr w:type="spellStart"/>
       <w:r>
         <w:t>Sdfsdfsdf</w:t>
       </w:r>
+      <w:proofErr w:type="spellEnd"/>
     </w:p>
     <w:p>
       <w:pPr>
@@ -215,9 +410,11 @@
           <w:numId w:val="1"/>
         </w:numPr>
       </w:pPr>
+      <w:proofErr w:type="spellStart"/>
       <w:r>
         <w:t>Sdfsfdsdf</w:t>
       </w:r>
+      <w:proofErr w:type="spellEnd"/>
     </w:p>
     <w:p>
       <w:pPr>
@@ -227,9 +424,13 @@
           <w:numId w:val="1"/>
         </w:numPr>
       </w:pPr>
+      <w:proofErr w:type="spellStart"/>
+      <w:proofErr w:type="gramStart"/>
       <w:r>
         <w:t>sdfsdfsdf</w:t>
       </w:r>
+      <w:proofErr w:type="spellEnd"/>
+      <w:proofErr w:type="gramEnd"/>
     </w:p>
     <w:p>
       <w:pPr>
@@ -239,9 +440,11 @@
           <w:numId w:val="1"/>
         </w:numPr>
       </w:pPr>
+      <w:proofErr w:type="spellStart"/>
       <w:r>
         <w:t>Sdfsdfsfd</w:t>
       </w:r>
+      <w:proofErr w:type="spellEnd"/>
     </w:p>
     <w:p>
       <w:pPr>
@@ -251,9 +454,13 @@
           <w:numId w:val="1"/>
         </w:numPr>
       </w:pPr>
+      <w:proofErr w:type="spellStart"/>
+      <w:proofErr w:type="gramStart"/>
       <w:r>
         <w:t>sdfsfdsdf</w:t>
       </w:r>
+      <w:proofErr w:type="spellEnd"/>
+      <w:proofErr w:type="gramEnd"/>
     </w:p>
     <w:p>
       <w:pPr>
@@ -263,12 +470,280 @@
           <w:numId w:val="1"/>
         </w:numPr>
       </w:pPr>
+      <w:proofErr w:type="spellStart"/>
       <w:r>
         <w:t>Asdasdsad</w:t>
+      </w:r>
+      <w:proofErr w:type="spellEnd"/>
+    </w:p>
+    <w:p>
+      <w:r>
+        <w:t>Complex bulleted list two</w:t>
+      </w:r>
+    </w:p>
+    <w:p>
+      <w:pPr>
+        <w:pStyle w:val="ListParagraph"/>
+        <w:numPr>
+          <w:ilvl w:val="0"/>
+          <w:numId w:val="5"/>
+        </w:numPr>
+      </w:pPr>
+      <w:r>
+        <w:t>One bullet</w:t>
+      </w:r>
+    </w:p>
+    <w:p>
+      <w:pPr>
+        <w:pStyle w:val="ListParagraph"/>
+        <w:numPr>
+          <w:ilvl w:val="1"/>
+          <w:numId w:val="5"/>
+        </w:numPr>
+      </w:pPr>
+      <w:proofErr w:type="spellStart"/>
+      <w:r>
+        <w:t>Dsfsdfsdf</w:t>
+      </w:r>
+      <w:proofErr w:type="spellEnd"/>
+    </w:p>
+    <w:p>
+      <w:pPr>
+        <w:pStyle w:val="ListParagraph"/>
+        <w:numPr>
+          <w:ilvl w:val="2"/>
+          <w:numId w:val="5"/>
+        </w:numPr>
+      </w:pPr>
+      <w:proofErr w:type="spellStart"/>
+      <w:r>
+        <w:t>Sdfsfdsdf</w:t>
+      </w:r>
+      <w:proofErr w:type="spellEnd"/>
+    </w:p>
+    <w:p>
+      <w:pPr>
+        <w:pStyle w:val="ListParagraph"/>
+        <w:numPr>
+          <w:ilvl w:val="2"/>
+          <w:numId w:val="5"/>
+        </w:numPr>
+      </w:pPr>
+      <w:proofErr w:type="spellStart"/>
+      <w:proofErr w:type="gramStart"/>
+      <w:r>
+        <w:t>sdfsdf</w:t>
+      </w:r>
+      <w:proofErr w:type="spellEnd"/>
+      <w:proofErr w:type="gramEnd"/>
+    </w:p>
+    <w:p>
+      <w:pPr>
+        <w:pStyle w:val="ListParagraph"/>
+        <w:numPr>
+          <w:ilvl w:val="0"/>
+          <w:numId w:val="5"/>
+        </w:numPr>
+      </w:pPr>
+      <w:r>
+        <w:t>Two bullet</w:t>
+      </w:r>
+    </w:p>
+    <w:p>
+      <w:pPr>
+        <w:pStyle w:val="ListParagraph"/>
+        <w:numPr>
+          <w:ilvl w:val="1"/>
+          <w:numId w:val="5"/>
+        </w:numPr>
+      </w:pPr>
+      <w:proofErr w:type="spellStart"/>
+      <w:r>
+        <w:t>Dsfsfd</w:t>
+      </w:r>
+      <w:proofErr w:type="spellEnd"/>
+    </w:p>
+    <w:p>
+      <w:pPr>
+        <w:pStyle w:val="ListParagraph"/>
+        <w:numPr>
+          <w:ilvl w:val="1"/>
+          <w:numId w:val="5"/>
+        </w:numPr>
+      </w:pPr>
+      <w:proofErr w:type="spellStart"/>
+      <w:proofErr w:type="gramStart"/>
+      <w:r>
+        <w:lastRenderedPageBreak/>
+        <w:t>sdfsdfsf</w:t>
+      </w:r>
+      <w:proofErr w:type="spellEnd"/>
+      <w:proofErr w:type="gramEnd"/>
+    </w:p>
+    <w:p>
+      <w:pPr>
+        <w:pStyle w:val="ListParagraph"/>
+        <w:numPr>
+          <w:ilvl w:val="0"/>
+          <w:numId w:val="5"/>
+        </w:numPr>
+      </w:pPr>
+      <w:r>
+        <w:t>Three bullet</w:t>
+      </w:r>
+    </w:p>
+    <w:p>
+      <w:pPr>
+        <w:pStyle w:val="ListParagraph"/>
+        <w:numPr>
+          <w:ilvl w:val="0"/>
+          <w:numId w:val="5"/>
+        </w:numPr>
+      </w:pPr>
+      <w:r>
+        <w:t>Four</w:t>
+      </w:r>
+    </w:p>
+    <w:p>
+      <w:pPr>
+        <w:pStyle w:val="ListParagraph"/>
+        <w:numPr>
+          <w:ilvl w:val="1"/>
+          <w:numId w:val="5"/>
+        </w:numPr>
+      </w:pPr>
+      <w:proofErr w:type="spellStart"/>
+      <w:proofErr w:type="gramStart"/>
+      <w:r>
+        <w:t>sdfsdfsfd</w:t>
+      </w:r>
+      <w:proofErr w:type="spellEnd"/>
+      <w:proofErr w:type="gramEnd"/>
+    </w:p>
+    <w:p>
+      <w:r>
+        <w:t>Paragraph with a</w:t>
       </w:r>
       <w:bookmarkStart w:id="0" w:name="_GoBack"/>
       <w:bookmarkEnd w:id="0"/>
-    </w:p>
+      <w:r>
+        <w:t xml:space="preserve"> number then an unordered list</w:t>
+      </w:r>
+    </w:p>
+    <w:p>
+      <w:pPr>
+        <w:rPr>
+          <w:rFonts w:ascii="Open Sans" w:hAnsi="Open Sans" w:cs="Lucida Sans Unicode"/>
+          <w:b/>
+          <w:sz w:val="20"/>
+          <w:szCs w:val="20"/>
+        </w:rPr>
+      </w:pPr>
+      <w:r>
+        <w:rPr>
+          <w:rFonts w:ascii="Open Sans" w:hAnsi="Open Sans" w:cs="Lucida Sans Unicode"/>
+          <w:b/>
+          <w:sz w:val="20"/>
+          <w:szCs w:val="20"/>
+        </w:rPr>
+        <w:t xml:space="preserve">6. </w:t>
+      </w:r>
+      <w:r>
+        <w:rPr>
+          <w:rFonts w:ascii="Open Sans" w:hAnsi="Open Sans" w:cs="Lucida Sans Unicode"/>
+          <w:b/>
+          <w:sz w:val="20"/>
+          <w:szCs w:val="20"/>
+        </w:rPr>
+        <w:t>The solution</w:t>
+      </w:r>
+    </w:p>
+    <w:p>
+      <w:pPr>
+        <w:pStyle w:val="ListParagraph"/>
+        <w:numPr>
+          <w:ilvl w:val="0"/>
+          <w:numId w:val="3"/>
+        </w:numPr>
+        <w:spacing w:after="0" w:line="240" w:lineRule="auto"/>
+        <w:rPr>
+          <w:rFonts w:ascii="Open Sans" w:hAnsi="Open Sans" w:cs="Lucida Sans Unicode"/>
+          <w:sz w:val="20"/>
+          <w:szCs w:val="20"/>
+        </w:rPr>
+      </w:pPr>
+      <w:r>
+        <w:rPr>
+          <w:rFonts w:ascii="Open Sans" w:hAnsi="Open Sans" w:cs="Lucida Sans Unicode"/>
+          <w:sz w:val="20"/>
+          <w:szCs w:val="20"/>
+        </w:rPr>
+        <w:t xml:space="preserve">What did you deliver? </w:t>
+      </w:r>
+    </w:p>
+    <w:p>
+      <w:pPr>
+        <w:pStyle w:val="ListParagraph"/>
+        <w:numPr>
+          <w:ilvl w:val="0"/>
+          <w:numId w:val="3"/>
+        </w:numPr>
+        <w:spacing w:after="0" w:line="240" w:lineRule="auto"/>
+        <w:rPr>
+          <w:rFonts w:ascii="Open Sans" w:hAnsi="Open Sans" w:cs="Lucida Sans Unicode"/>
+          <w:sz w:val="20"/>
+          <w:szCs w:val="20"/>
+        </w:rPr>
+      </w:pPr>
+      <w:r>
+        <w:rPr>
+          <w:rFonts w:ascii="Open Sans" w:hAnsi="Open Sans" w:cs="Lucida Sans Unicode"/>
+          <w:sz w:val="20"/>
+          <w:szCs w:val="20"/>
+        </w:rPr>
+        <w:t xml:space="preserve">As well as the technical solution, also focus on the benefits that your product / service delivered - </w:t>
+      </w:r>
+      <w:r>
+        <w:rPr>
+          <w:rFonts w:ascii="Open Sans" w:hAnsi="Open Sans" w:cs="Lucida Sans Unicode"/>
+          <w:sz w:val="20"/>
+          <w:szCs w:val="20"/>
+        </w:rPr>
+        <w:t>f</w:t>
+      </w:r>
+      <w:r>
+        <w:rPr>
+          <w:rFonts w:ascii="Open Sans" w:hAnsi="Open Sans" w:cs="Lucida Sans Unicode"/>
+          <w:sz w:val="20"/>
+          <w:szCs w:val="20"/>
+        </w:rPr>
+        <w:t>or every product feature you want to talk about, balance it with the corresponding benefit to your client</w:t>
+      </w:r>
+    </w:p>
+    <w:p>
+      <w:pPr>
+        <w:pStyle w:val="ListParagraph"/>
+        <w:numPr>
+          <w:ilvl w:val="0"/>
+          <w:numId w:val="3"/>
+        </w:numPr>
+        <w:spacing w:after="0" w:line="240" w:lineRule="auto"/>
+        <w:rPr>
+          <w:rFonts w:ascii="Open Sans" w:hAnsi="Open Sans" w:cs="Lucida Sans Unicode"/>
+          <w:sz w:val="20"/>
+          <w:szCs w:val="20"/>
+        </w:rPr>
+      </w:pPr>
+      <w:r>
+        <w:rPr>
+          <w:rFonts w:ascii="Open Sans" w:hAnsi="Open Sans" w:cs="Lucida Sans Unicode"/>
+          <w:sz w:val="20"/>
+          <w:szCs w:val="20"/>
+        </w:rPr>
+        <w:t>Did we do anything particularly cool?</w:t>
+      </w:r>
+    </w:p>
+    <w:p/>
     <w:sectPr>
       <w:pgSz w:w="11900" w:h="16840"/>
       <w:pgMar w:top="1440" w:right="1800" w:bottom="1440" w:left="1800" w:header="708" w:footer="708" w:gutter="0"/>
@@ -507,11 +982,332 @@
       </w:rPr>
     </w:lvl>
   </w:abstractNum>
+  <w:abstractNum w:abstractNumId="2">
+    <w:nsid w:val="4FA35DD0"/>
+    <w:multiLevelType w:val="hybridMultilevel"/>
+    <w:tmpl w:val="76041D66"/>
+    <w:lvl w:ilvl="0" w:tplc="0C09000F">
+      <w:start w:val="1"/>
+      <w:numFmt w:val="decimal"/>
+      <w:lvlText w:val="%1."/>
+      <w:lvlJc w:val="left"/>
+      <w:pPr>
+        <w:ind w:left="720" w:hanging="360"/>
+      </w:pPr>
+    </w:lvl>
+    <w:lvl w:ilvl="1" w:tplc="0C090019">
+      <w:start w:val="1"/>
+      <w:numFmt w:val="lowerLetter"/>
+      <w:lvlText w:val="%2."/>
+      <w:lvlJc w:val="left"/>
+      <w:pPr>
+        <w:ind w:left="1440" w:hanging="360"/>
+      </w:pPr>
+    </w:lvl>
+    <w:lvl w:ilvl="2" w:tplc="0C09001B">
+      <w:start w:val="1"/>
+      <w:numFmt w:val="lowerRoman"/>
+      <w:lvlText w:val="%3."/>
+      <w:lvlJc w:val="right"/>
+      <w:pPr>
+        <w:ind w:left="2160" w:hanging="180"/>
+      </w:pPr>
+    </w:lvl>
+    <w:lvl w:ilvl="3" w:tplc="0C09000F" w:tentative="1">
+      <w:start w:val="1"/>
+      <w:numFmt w:val="decimal"/>
+      <w:lvlText w:val="%4."/>
+      <w:lvlJc w:val="left"/>
+      <w:pPr>
+        <w:ind w:left="2880" w:hanging="360"/>
+      </w:pPr>
+    </w:lvl>
+    <w:lvl w:ilvl="4" w:tplc="0C090019" w:tentative="1">
+      <w:start w:val="1"/>
+      <w:numFmt w:val="lowerLetter"/>
+      <w:lvlText w:val="%5."/>
+      <w:lvlJc w:val="left"/>
+      <w:pPr>
+        <w:ind w:left="3600" w:hanging="360"/>
+      </w:pPr>
+    </w:lvl>
+    <w:lvl w:ilvl="5" w:tplc="0C09001B" w:tentative="1">
+      <w:start w:val="1"/>
+      <w:numFmt w:val="lowerRoman"/>
+      <w:lvlText w:val="%6."/>
+      <w:lvlJc w:val="right"/>
+      <w:pPr>
+        <w:ind w:left="4320" w:hanging="180"/>
+      </w:pPr>
+    </w:lvl>
+    <w:lvl w:ilvl="6" w:tplc="0C09000F" w:tentative="1">
+      <w:start w:val="1"/>
+      <w:numFmt w:val="decimal"/>
+      <w:lvlText w:val="%7."/>
+      <w:lvlJc w:val="left"/>
+      <w:pPr>
+        <w:ind w:left="5040" w:hanging="360"/>
+      </w:pPr>
+    </w:lvl>
+    <w:lvl w:ilvl="7" w:tplc="0C090019" w:tentative="1">
+      <w:start w:val="1"/>
+      <w:numFmt w:val="lowerLetter"/>
+      <w:lvlText w:val="%8."/>
+      <w:lvlJc w:val="left"/>
+      <w:pPr>
+        <w:ind w:left="5760" w:hanging="360"/>
+      </w:pPr>
+    </w:lvl>
+    <w:lvl w:ilvl="8" w:tplc="0C09001B" w:tentative="1">
+      <w:start w:val="1"/>
+      <w:numFmt w:val="lowerRoman"/>
+      <w:lvlText w:val="%9."/>
+      <w:lvlJc w:val="right"/>
+      <w:pPr>
+        <w:ind w:left="6480" w:hanging="180"/>
+      </w:pPr>
+    </w:lvl>
+  </w:abstractNum>
+  <w:abstractNum w:abstractNumId="3">
+    <w:nsid w:val="596C5A35"/>
+    <w:multiLevelType w:val="hybridMultilevel"/>
+    <w:tmpl w:val="BFAE07A8"/>
+    <w:lvl w:ilvl="0" w:tplc="0C090001">
+      <w:start w:val="1"/>
+      <w:numFmt w:val="bullet"/>
+      <w:lvlText w:val=""/>
+      <w:lvlJc w:val="left"/>
+      <w:pPr>
+        <w:ind w:left="720" w:hanging="360"/>
+      </w:pPr>
+      <w:rPr>
+        <w:rFonts w:ascii="Symbol" w:hAnsi="Symbol" w:hint="default"/>
+      </w:rPr>
+    </w:lvl>
+    <w:lvl w:ilvl="1" w:tplc="0C090003">
+      <w:start w:val="1"/>
+      <w:numFmt w:val="bullet"/>
+      <w:lvlText w:val="o"/>
+      <w:lvlJc w:val="left"/>
+      <w:pPr>
+        <w:ind w:left="1440" w:hanging="360"/>
+      </w:pPr>
+      <w:rPr>
+        <w:rFonts w:ascii="Courier New" w:hAnsi="Courier New" w:cs="Courier New" w:hint="default"/>
+      </w:rPr>
+    </w:lvl>
+    <w:lvl w:ilvl="2" w:tplc="0C090005">
+      <w:start w:val="1"/>
+      <w:numFmt w:val="bullet"/>
+      <w:lvlText w:val=""/>
+      <w:lvlJc w:val="left"/>
+      <w:pPr>
+        <w:ind w:left="2160" w:hanging="360"/>
+      </w:pPr>
+      <w:rPr>
+        <w:rFonts w:ascii="Wingdings" w:hAnsi="Wingdings" w:hint="default"/>
+      </w:rPr>
+    </w:lvl>
+    <w:lvl w:ilvl="3" w:tplc="0C090001" w:tentative="1">
+      <w:start w:val="1"/>
+      <w:numFmt w:val="bullet"/>
+      <w:lvlText w:val=""/>
+      <w:lvlJc w:val="left"/>
+      <w:pPr>
+        <w:ind w:left="2880" w:hanging="360"/>
+      </w:pPr>
+      <w:rPr>
+        <w:rFonts w:ascii="Symbol" w:hAnsi="Symbol" w:hint="default"/>
+      </w:rPr>
+    </w:lvl>
+    <w:lvl w:ilvl="4" w:tplc="0C090003" w:tentative="1">
+      <w:start w:val="1"/>
+      <w:numFmt w:val="bullet"/>
+      <w:lvlText w:val="o"/>
+      <w:lvlJc w:val="left"/>
+      <w:pPr>
+        <w:ind w:left="3600" w:hanging="360"/>
+      </w:pPr>
+      <w:rPr>
+        <w:rFonts w:ascii="Courier New" w:hAnsi="Courier New" w:cs="Courier New" w:hint="default"/>
+      </w:rPr>
+    </w:lvl>
+    <w:lvl w:ilvl="5" w:tplc="0C090005" w:tentative="1">
+      <w:start w:val="1"/>
+      <w:numFmt w:val="bullet"/>
+      <w:lvlText w:val=""/>
+      <w:lvlJc w:val="left"/>
+      <w:pPr>
+        <w:ind w:left="4320" w:hanging="360"/>
+      </w:pPr>
+      <w:rPr>
+        <w:rFonts w:ascii="Wingdings" w:hAnsi="Wingdings" w:hint="default"/>
+      </w:rPr>
+    </w:lvl>
+    <w:lvl w:ilvl="6" w:tplc="0C090001" w:tentative="1">
+      <w:start w:val="1"/>
+      <w:numFmt w:val="bullet"/>
+      <w:lvlText w:val=""/>
+      <w:lvlJc w:val="left"/>
+      <w:pPr>
+        <w:ind w:left="5040" w:hanging="360"/>
+      </w:pPr>
+      <w:rPr>
+        <w:rFonts w:ascii="Symbol" w:hAnsi="Symbol" w:hint="default"/>
+      </w:rPr>
+    </w:lvl>
+    <w:lvl w:ilvl="7" w:tplc="0C090003" w:tentative="1">
+      <w:start w:val="1"/>
+      <w:numFmt w:val="bullet"/>
+      <w:lvlText w:val="o"/>
+      <w:lvlJc w:val="left"/>
+      <w:pPr>
+        <w:ind w:left="5760" w:hanging="360"/>
+      </w:pPr>
+      <w:rPr>
+        <w:rFonts w:ascii="Courier New" w:hAnsi="Courier New" w:cs="Courier New" w:hint="default"/>
+      </w:rPr>
+    </w:lvl>
+    <w:lvl w:ilvl="8" w:tplc="0C090005" w:tentative="1">
+      <w:start w:val="1"/>
+      <w:numFmt w:val="bullet"/>
+      <w:lvlText w:val=""/>
+      <w:lvlJc w:val="left"/>
+      <w:pPr>
+        <w:ind w:left="6480" w:hanging="360"/>
+      </w:pPr>
+      <w:rPr>
+        <w:rFonts w:ascii="Wingdings" w:hAnsi="Wingdings" w:hint="default"/>
+      </w:rPr>
+    </w:lvl>
+  </w:abstractNum>
+  <w:abstractNum w:abstractNumId="4">
+    <w:nsid w:val="74007D92"/>
+    <w:multiLevelType w:val="hybridMultilevel"/>
+    <w:tmpl w:val="1A98B266"/>
+    <w:lvl w:ilvl="0" w:tplc="08090001">
+      <w:start w:val="1"/>
+      <w:numFmt w:val="bullet"/>
+      <w:lvlText w:val=""/>
+      <w:lvlJc w:val="left"/>
+      <w:pPr>
+        <w:ind w:left="720" w:hanging="360"/>
+      </w:pPr>
+      <w:rPr>
+        <w:rFonts w:ascii="Symbol" w:hAnsi="Symbol" w:hint="default"/>
+      </w:rPr>
+    </w:lvl>
+    <w:lvl w:ilvl="1" w:tplc="08090003" w:tentative="1">
+      <w:start w:val="1"/>
+      <w:numFmt w:val="bullet"/>
+      <w:lvlText w:val="o"/>
+      <w:lvlJc w:val="left"/>
+      <w:pPr>
+        <w:ind w:left="1440" w:hanging="360"/>
+      </w:pPr>
+      <w:rPr>
+        <w:rFonts w:ascii="Courier New" w:hAnsi="Courier New" w:cs="Courier New" w:hint="default"/>
+      </w:rPr>
+    </w:lvl>
+    <w:lvl w:ilvl="2" w:tplc="08090005" w:tentative="1">
+      <w:start w:val="1"/>
+      <w:numFmt w:val="bullet"/>
+      <w:lvlText w:val=""/>
+      <w:lvlJc w:val="left"/>
+      <w:pPr>
+        <w:ind w:left="2160" w:hanging="360"/>
+      </w:pPr>
+      <w:rPr>
+        <w:rFonts w:ascii="Wingdings" w:hAnsi="Wingdings" w:hint="default"/>
+      </w:rPr>
+    </w:lvl>
+    <w:lvl w:ilvl="3" w:tplc="08090001" w:tentative="1">
+      <w:start w:val="1"/>
+      <w:numFmt w:val="bullet"/>
+      <w:lvlText w:val=""/>
+      <w:lvlJc w:val="left"/>
+      <w:pPr>
+        <w:ind w:left="2880" w:hanging="360"/>
+      </w:pPr>
+      <w:rPr>
+        <w:rFonts w:ascii="Symbol" w:hAnsi="Symbol" w:hint="default"/>
+      </w:rPr>
+    </w:lvl>
+    <w:lvl w:ilvl="4" w:tplc="08090003" w:tentative="1">
+      <w:start w:val="1"/>
+      <w:numFmt w:val="bullet"/>
+      <w:lvlText w:val="o"/>
+      <w:lvlJc w:val="left"/>
+      <w:pPr>
+        <w:ind w:left="3600" w:hanging="360"/>
+      </w:pPr>
+      <w:rPr>
+        <w:rFonts w:ascii="Courier New" w:hAnsi="Courier New" w:cs="Courier New" w:hint="default"/>
+      </w:rPr>
+    </w:lvl>
+    <w:lvl w:ilvl="5" w:tplc="08090005" w:tentative="1">
+      <w:start w:val="1"/>
+      <w:numFmt w:val="bullet"/>
+      <w:lvlText w:val=""/>
+      <w:lvlJc w:val="left"/>
+      <w:pPr>
+        <w:ind w:left="4320" w:hanging="360"/>
+      </w:pPr>
+      <w:rPr>
+        <w:rFonts w:ascii="Wingdings" w:hAnsi="Wingdings" w:hint="default"/>
+      </w:rPr>
+    </w:lvl>
+    <w:lvl w:ilvl="6" w:tplc="08090001" w:tentative="1">
+      <w:start w:val="1"/>
+      <w:numFmt w:val="bullet"/>
+      <w:lvlText w:val=""/>
+      <w:lvlJc w:val="left"/>
+      <w:pPr>
+        <w:ind w:left="5040" w:hanging="360"/>
+      </w:pPr>
+      <w:rPr>
+        <w:rFonts w:ascii="Symbol" w:hAnsi="Symbol" w:hint="default"/>
+      </w:rPr>
+    </w:lvl>
+    <w:lvl w:ilvl="7" w:tplc="08090003" w:tentative="1">
+      <w:start w:val="1"/>
+      <w:numFmt w:val="bullet"/>
+      <w:lvlText w:val="o"/>
+      <w:lvlJc w:val="left"/>
+      <w:pPr>
+        <w:ind w:left="5760" w:hanging="360"/>
+      </w:pPr>
+      <w:rPr>
+        <w:rFonts w:ascii="Courier New" w:hAnsi="Courier New" w:cs="Courier New" w:hint="default"/>
+      </w:rPr>
+    </w:lvl>
+    <w:lvl w:ilvl="8" w:tplc="08090005" w:tentative="1">
+      <w:start w:val="1"/>
+      <w:numFmt w:val="bullet"/>
+      <w:lvlText w:val=""/>
+      <w:lvlJc w:val="left"/>
+      <w:pPr>
+        <w:ind w:left="6480" w:hanging="360"/>
+      </w:pPr>
+      <w:rPr>
+        <w:rFonts w:ascii="Wingdings" w:hAnsi="Wingdings" w:hint="default"/>
+      </w:rPr>
+    </w:lvl>
+  </w:abstractNum>
   <w:num w:numId="1">
     <w:abstractNumId w:val="1"/>
   </w:num>
   <w:num w:numId="2">
     <w:abstractNumId w:val="0"/>
+  </w:num>
+  <w:num w:numId="3">
+    <w:abstractNumId w:val="4"/>
+  </w:num>
+  <w:num w:numId="4">
+    <w:abstractNumId w:val="2"/>
+  </w:num>
+  <w:num w:numId="5">
+    <w:abstractNumId w:val="3"/>
   </w:num>
 </w:numbering>
 </file>
@@ -681,6 +1477,99 @@
       <w:szCs w:val="22"/>
     </w:rPr>
   </w:style>
+  <w:style w:type="paragraph" w:styleId="Heading1">
+    <w:name w:val="heading 1"/>
+    <w:basedOn w:val="Normal"/>
+    <w:next w:val="Normal"/>
+    <w:link w:val="Heading1Char"/>
+    <w:uiPriority w:val="9"/>
+    <w:qFormat/>
+    <w:rsid w:val="004139A9"/>
+    <w:pPr>
+      <w:keepNext/>
+      <w:keepLines/>
+      <w:spacing w:before="480" w:after="0"/>
+      <w:outlineLvl w:val="0"/>
+    </w:pPr>
+    <w:rPr>
+      <w:rFonts w:asciiTheme="majorHAnsi" w:eastAsiaTheme="majorEastAsia" w:hAnsiTheme="majorHAnsi" w:cstheme="majorBidi"/>
+      <w:b/>
+      <w:bCs/>
+      <w:color w:val="345A8A" w:themeColor="accent1" w:themeShade="B5"/>
+      <w:sz w:val="32"/>
+      <w:szCs w:val="32"/>
+    </w:rPr>
+  </w:style>
+  <w:style w:type="paragraph" w:styleId="Heading2">
+    <w:name w:val="heading 2"/>
+    <w:basedOn w:val="Normal"/>
+    <w:next w:val="Normal"/>
+    <w:link w:val="Heading2Char"/>
+    <w:uiPriority w:val="9"/>
+    <w:unhideWhenUsed/>
+    <w:qFormat/>
+    <w:rsid w:val="004139A9"/>
+    <w:pPr>
+      <w:keepNext/>
+      <w:keepLines/>
+      <w:spacing w:before="200" w:after="0"/>
+      <w:outlineLvl w:val="1"/>
+    </w:pPr>
+    <w:rPr>
+      <w:rFonts w:asciiTheme="majorHAnsi" w:eastAsiaTheme="majorEastAsia" w:hAnsiTheme="majorHAnsi" w:cstheme="majorBidi"/>
+      <w:b/>
+      <w:bCs/>
+      <w:color w:val="4F81BD" w:themeColor="accent1"/>
+      <w:sz w:val="26"/>
+      <w:szCs w:val="26"/>
+    </w:rPr>
+  </w:style>
+  <w:style w:type="paragraph" w:styleId="Heading3">
+    <w:name w:val="heading 3"/>
+    <w:basedOn w:val="Normal"/>
+    <w:next w:val="Normal"/>
+    <w:link w:val="Heading3Char"/>
+    <w:uiPriority w:val="9"/>
+    <w:unhideWhenUsed/>
+    <w:qFormat/>
+    <w:rsid w:val="004139A9"/>
+    <w:pPr>
+      <w:keepNext/>
+      <w:keepLines/>
+      <w:spacing w:before="200" w:after="0"/>
+      <w:outlineLvl w:val="2"/>
+    </w:pPr>
+    <w:rPr>
+      <w:rFonts w:asciiTheme="majorHAnsi" w:eastAsiaTheme="majorEastAsia" w:hAnsiTheme="majorHAnsi" w:cstheme="majorBidi"/>
+      <w:b/>
+      <w:bCs/>
+      <w:color w:val="4F81BD" w:themeColor="accent1"/>
+    </w:rPr>
+  </w:style>
+  <w:style w:type="paragraph" w:styleId="Heading4">
+    <w:name w:val="heading 4"/>
+    <w:basedOn w:val="Normal"/>
+    <w:next w:val="Normal"/>
+    <w:link w:val="Heading4Char"/>
+    <w:uiPriority w:val="9"/>
+    <w:unhideWhenUsed/>
+    <w:qFormat/>
+    <w:rsid w:val="004139A9"/>
+    <w:pPr>
+      <w:keepNext/>
+      <w:keepLines/>
+      <w:spacing w:before="200" w:after="0"/>
+      <w:outlineLvl w:val="3"/>
+    </w:pPr>
+    <w:rPr>
+      <w:rFonts w:asciiTheme="majorHAnsi" w:eastAsiaTheme="majorEastAsia" w:hAnsiTheme="majorHAnsi" w:cstheme="majorBidi"/>
+      <w:b/>
+      <w:bCs/>
+      <w:i/>
+      <w:iCs/>
+      <w:color w:val="4F81BD" w:themeColor="accent1"/>
+    </w:rPr>
+  </w:style>
   <w:style w:type="character" w:default="1" w:styleId="DefaultParagraphFont">
     <w:name w:val="Default Paragraph Font"/>
     <w:uiPriority w:val="1"/>
@@ -718,6 +1607,68 @@
       <w:ind w:left="720"/>
       <w:contextualSpacing/>
     </w:pPr>
+  </w:style>
+  <w:style w:type="character" w:customStyle="1" w:styleId="Heading1Char">
+    <w:name w:val="Heading 1 Char"/>
+    <w:basedOn w:val="DefaultParagraphFont"/>
+    <w:link w:val="Heading1"/>
+    <w:uiPriority w:val="9"/>
+    <w:rsid w:val="004139A9"/>
+    <w:rPr>
+      <w:rFonts w:asciiTheme="majorHAnsi" w:eastAsiaTheme="majorEastAsia" w:hAnsiTheme="majorHAnsi" w:cstheme="majorBidi"/>
+      <w:b/>
+      <w:bCs/>
+      <w:color w:val="345A8A" w:themeColor="accent1" w:themeShade="B5"/>
+      <w:sz w:val="32"/>
+      <w:szCs w:val="32"/>
+    </w:rPr>
+  </w:style>
+  <w:style w:type="character" w:customStyle="1" w:styleId="Heading2Char">
+    <w:name w:val="Heading 2 Char"/>
+    <w:basedOn w:val="DefaultParagraphFont"/>
+    <w:link w:val="Heading2"/>
+    <w:uiPriority w:val="9"/>
+    <w:rsid w:val="004139A9"/>
+    <w:rPr>
+      <w:rFonts w:asciiTheme="majorHAnsi" w:eastAsiaTheme="majorEastAsia" w:hAnsiTheme="majorHAnsi" w:cstheme="majorBidi"/>
+      <w:b/>
+      <w:bCs/>
+      <w:color w:val="4F81BD" w:themeColor="accent1"/>
+      <w:sz w:val="26"/>
+      <w:szCs w:val="26"/>
+    </w:rPr>
+  </w:style>
+  <w:style w:type="character" w:customStyle="1" w:styleId="Heading3Char">
+    <w:name w:val="Heading 3 Char"/>
+    <w:basedOn w:val="DefaultParagraphFont"/>
+    <w:link w:val="Heading3"/>
+    <w:uiPriority w:val="9"/>
+    <w:rsid w:val="004139A9"/>
+    <w:rPr>
+      <w:rFonts w:asciiTheme="majorHAnsi" w:eastAsiaTheme="majorEastAsia" w:hAnsiTheme="majorHAnsi" w:cstheme="majorBidi"/>
+      <w:b/>
+      <w:bCs/>
+      <w:color w:val="4F81BD" w:themeColor="accent1"/>
+      <w:sz w:val="22"/>
+      <w:szCs w:val="22"/>
+    </w:rPr>
+  </w:style>
+  <w:style w:type="character" w:customStyle="1" w:styleId="Heading4Char">
+    <w:name w:val="Heading 4 Char"/>
+    <w:basedOn w:val="DefaultParagraphFont"/>
+    <w:link w:val="Heading4"/>
+    <w:uiPriority w:val="9"/>
+    <w:rsid w:val="004139A9"/>
+    <w:rPr>
+      <w:rFonts w:asciiTheme="majorHAnsi" w:eastAsiaTheme="majorEastAsia" w:hAnsiTheme="majorHAnsi" w:cstheme="majorBidi"/>
+      <w:b/>
+      <w:bCs/>
+      <w:i/>
+      <w:iCs/>
+      <w:color w:val="4F81BD" w:themeColor="accent1"/>
+      <w:sz w:val="22"/>
+      <w:szCs w:val="22"/>
+    </w:rPr>
   </w:style>
 </w:styles>
 </file>
@@ -887,6 +1838,99 @@
       <w:szCs w:val="22"/>
     </w:rPr>
   </w:style>
+  <w:style w:type="paragraph" w:styleId="Heading1">
+    <w:name w:val="heading 1"/>
+    <w:basedOn w:val="Normal"/>
+    <w:next w:val="Normal"/>
+    <w:link w:val="Heading1Char"/>
+    <w:uiPriority w:val="9"/>
+    <w:qFormat/>
+    <w:rsid w:val="004139A9"/>
+    <w:pPr>
+      <w:keepNext/>
+      <w:keepLines/>
+      <w:spacing w:before="480" w:after="0"/>
+      <w:outlineLvl w:val="0"/>
+    </w:pPr>
+    <w:rPr>
+      <w:rFonts w:asciiTheme="majorHAnsi" w:eastAsiaTheme="majorEastAsia" w:hAnsiTheme="majorHAnsi" w:cstheme="majorBidi"/>
+      <w:b/>
+      <w:bCs/>
+      <w:color w:val="345A8A" w:themeColor="accent1" w:themeShade="B5"/>
+      <w:sz w:val="32"/>
+      <w:szCs w:val="32"/>
+    </w:rPr>
+  </w:style>
+  <w:style w:type="paragraph" w:styleId="Heading2">
+    <w:name w:val="heading 2"/>
+    <w:basedOn w:val="Normal"/>
+    <w:next w:val="Normal"/>
+    <w:link w:val="Heading2Char"/>
+    <w:uiPriority w:val="9"/>
+    <w:unhideWhenUsed/>
+    <w:qFormat/>
+    <w:rsid w:val="004139A9"/>
+    <w:pPr>
+      <w:keepNext/>
+      <w:keepLines/>
+      <w:spacing w:before="200" w:after="0"/>
+      <w:outlineLvl w:val="1"/>
+    </w:pPr>
+    <w:rPr>
+      <w:rFonts w:asciiTheme="majorHAnsi" w:eastAsiaTheme="majorEastAsia" w:hAnsiTheme="majorHAnsi" w:cstheme="majorBidi"/>
+      <w:b/>
+      <w:bCs/>
+      <w:color w:val="4F81BD" w:themeColor="accent1"/>
+      <w:sz w:val="26"/>
+      <w:szCs w:val="26"/>
+    </w:rPr>
+  </w:style>
+  <w:style w:type="paragraph" w:styleId="Heading3">
+    <w:name w:val="heading 3"/>
+    <w:basedOn w:val="Normal"/>
+    <w:next w:val="Normal"/>
+    <w:link w:val="Heading3Char"/>
+    <w:uiPriority w:val="9"/>
+    <w:unhideWhenUsed/>
+    <w:qFormat/>
+    <w:rsid w:val="004139A9"/>
+    <w:pPr>
+      <w:keepNext/>
+      <w:keepLines/>
+      <w:spacing w:before="200" w:after="0"/>
+      <w:outlineLvl w:val="2"/>
+    </w:pPr>
+    <w:rPr>
+      <w:rFonts w:asciiTheme="majorHAnsi" w:eastAsiaTheme="majorEastAsia" w:hAnsiTheme="majorHAnsi" w:cstheme="majorBidi"/>
+      <w:b/>
+      <w:bCs/>
+      <w:color w:val="4F81BD" w:themeColor="accent1"/>
+    </w:rPr>
+  </w:style>
+  <w:style w:type="paragraph" w:styleId="Heading4">
+    <w:name w:val="heading 4"/>
+    <w:basedOn w:val="Normal"/>
+    <w:next w:val="Normal"/>
+    <w:link w:val="Heading4Char"/>
+    <w:uiPriority w:val="9"/>
+    <w:unhideWhenUsed/>
+    <w:qFormat/>
+    <w:rsid w:val="004139A9"/>
+    <w:pPr>
+      <w:keepNext/>
+      <w:keepLines/>
+      <w:spacing w:before="200" w:after="0"/>
+      <w:outlineLvl w:val="3"/>
+    </w:pPr>
+    <w:rPr>
+      <w:rFonts w:asciiTheme="majorHAnsi" w:eastAsiaTheme="majorEastAsia" w:hAnsiTheme="majorHAnsi" w:cstheme="majorBidi"/>
+      <w:b/>
+      <w:bCs/>
+      <w:i/>
+      <w:iCs/>
+      <w:color w:val="4F81BD" w:themeColor="accent1"/>
+    </w:rPr>
+  </w:style>
   <w:style w:type="character" w:default="1" w:styleId="DefaultParagraphFont">
     <w:name w:val="Default Paragraph Font"/>
     <w:uiPriority w:val="1"/>
@@ -924,6 +1968,68 @@
       <w:ind w:left="720"/>
       <w:contextualSpacing/>
     </w:pPr>
+  </w:style>
+  <w:style w:type="character" w:customStyle="1" w:styleId="Heading1Char">
+    <w:name w:val="Heading 1 Char"/>
+    <w:basedOn w:val="DefaultParagraphFont"/>
+    <w:link w:val="Heading1"/>
+    <w:uiPriority w:val="9"/>
+    <w:rsid w:val="004139A9"/>
+    <w:rPr>
+      <w:rFonts w:asciiTheme="majorHAnsi" w:eastAsiaTheme="majorEastAsia" w:hAnsiTheme="majorHAnsi" w:cstheme="majorBidi"/>
+      <w:b/>
+      <w:bCs/>
+      <w:color w:val="345A8A" w:themeColor="accent1" w:themeShade="B5"/>
+      <w:sz w:val="32"/>
+      <w:szCs w:val="32"/>
+    </w:rPr>
+  </w:style>
+  <w:style w:type="character" w:customStyle="1" w:styleId="Heading2Char">
+    <w:name w:val="Heading 2 Char"/>
+    <w:basedOn w:val="DefaultParagraphFont"/>
+    <w:link w:val="Heading2"/>
+    <w:uiPriority w:val="9"/>
+    <w:rsid w:val="004139A9"/>
+    <w:rPr>
+      <w:rFonts w:asciiTheme="majorHAnsi" w:eastAsiaTheme="majorEastAsia" w:hAnsiTheme="majorHAnsi" w:cstheme="majorBidi"/>
+      <w:b/>
+      <w:bCs/>
+      <w:color w:val="4F81BD" w:themeColor="accent1"/>
+      <w:sz w:val="26"/>
+      <w:szCs w:val="26"/>
+    </w:rPr>
+  </w:style>
+  <w:style w:type="character" w:customStyle="1" w:styleId="Heading3Char">
+    <w:name w:val="Heading 3 Char"/>
+    <w:basedOn w:val="DefaultParagraphFont"/>
+    <w:link w:val="Heading3"/>
+    <w:uiPriority w:val="9"/>
+    <w:rsid w:val="004139A9"/>
+    <w:rPr>
+      <w:rFonts w:asciiTheme="majorHAnsi" w:eastAsiaTheme="majorEastAsia" w:hAnsiTheme="majorHAnsi" w:cstheme="majorBidi"/>
+      <w:b/>
+      <w:bCs/>
+      <w:color w:val="4F81BD" w:themeColor="accent1"/>
+      <w:sz w:val="22"/>
+      <w:szCs w:val="22"/>
+    </w:rPr>
+  </w:style>
+  <w:style w:type="character" w:customStyle="1" w:styleId="Heading4Char">
+    <w:name w:val="Heading 4 Char"/>
+    <w:basedOn w:val="DefaultParagraphFont"/>
+    <w:link w:val="Heading4"/>
+    <w:uiPriority w:val="9"/>
+    <w:rsid w:val="004139A9"/>
+    <w:rPr>
+      <w:rFonts w:asciiTheme="majorHAnsi" w:eastAsiaTheme="majorEastAsia" w:hAnsiTheme="majorHAnsi" w:cstheme="majorBidi"/>
+      <w:b/>
+      <w:bCs/>
+      <w:i/>
+      <w:iCs/>
+      <w:color w:val="4F81BD" w:themeColor="accent1"/>
+      <w:sz w:val="22"/>
+      <w:szCs w:val="22"/>
+    </w:rPr>
   </w:style>
 </w:styles>
 </file>

</xml_diff>

<commit_message>
Merging unit tests together
</commit_message>
<xml_diff>
--- a/Tests/ViperCopyPastePlugin/WordDocs/ListsTestDoc.docx
+++ b/Tests/ViperCopyPastePlugin/WordDocs/ListsTestDoc.docx
@@ -15,11 +15,9 @@
           <w:numId w:val="2"/>
         </w:numPr>
       </w:pPr>
-      <w:proofErr w:type="spellStart"/>
       <w:r>
         <w:t>Asdadsads</w:t>
       </w:r>
-      <w:proofErr w:type="spellEnd"/>
     </w:p>
     <w:p>
       <w:pPr>
@@ -29,11 +27,9 @@
           <w:numId w:val="2"/>
         </w:numPr>
       </w:pPr>
-      <w:proofErr w:type="spellStart"/>
       <w:r>
         <w:t>Dsfsdfsfd</w:t>
       </w:r>
-      <w:proofErr w:type="spellEnd"/>
     </w:p>
     <w:p>
       <w:pPr>
@@ -43,11 +39,9 @@
           <w:numId w:val="2"/>
         </w:numPr>
       </w:pPr>
-      <w:proofErr w:type="spellStart"/>
       <w:r>
         <w:t>Sdfsdfsfd</w:t>
       </w:r>
-      <w:proofErr w:type="spellEnd"/>
     </w:p>
     <w:p>
       <w:pPr>
@@ -57,11 +51,9 @@
           <w:numId w:val="2"/>
         </w:numPr>
       </w:pPr>
-      <w:proofErr w:type="spellStart"/>
       <w:r>
         <w:t>Sfd</w:t>
       </w:r>
-      <w:proofErr w:type="spellEnd"/>
     </w:p>
     <w:p>
       <w:pPr>
@@ -71,11 +63,9 @@
           <w:numId w:val="2"/>
         </w:numPr>
       </w:pPr>
-      <w:proofErr w:type="spellStart"/>
       <w:r>
         <w:t>Sfdsfd</w:t>
       </w:r>
-      <w:proofErr w:type="spellEnd"/>
     </w:p>
     <w:p>
       <w:pPr>
@@ -85,11 +75,9 @@
           <w:numId w:val="2"/>
         </w:numPr>
       </w:pPr>
-      <w:proofErr w:type="spellStart"/>
       <w:r>
         <w:t>Dsfsdf</w:t>
       </w:r>
-      <w:proofErr w:type="spellEnd"/>
     </w:p>
     <w:p>
       <w:pPr>
@@ -99,13 +87,9 @@
           <w:numId w:val="2"/>
         </w:numPr>
       </w:pPr>
-      <w:proofErr w:type="spellStart"/>
-      <w:proofErr w:type="gramStart"/>
       <w:r>
         <w:t>sdfsdf</w:t>
       </w:r>
-      <w:proofErr w:type="spellEnd"/>
-      <w:proofErr w:type="gramEnd"/>
     </w:p>
     <w:p>
       <w:pPr>
@@ -115,11 +99,9 @@
           <w:numId w:val="2"/>
         </w:numPr>
       </w:pPr>
-      <w:proofErr w:type="spellStart"/>
       <w:r>
         <w:t>Sdfsdfsfd</w:t>
       </w:r>
-      <w:proofErr w:type="spellEnd"/>
     </w:p>
     <w:p>
       <w:pPr>
@@ -129,13 +111,9 @@
           <w:numId w:val="2"/>
         </w:numPr>
       </w:pPr>
-      <w:proofErr w:type="spellStart"/>
-      <w:proofErr w:type="gramStart"/>
       <w:r>
         <w:t>sdfsdfsfd</w:t>
       </w:r>
-      <w:proofErr w:type="spellEnd"/>
-      <w:proofErr w:type="gramEnd"/>
     </w:p>
     <w:p>
       <w:pPr>
@@ -145,11 +123,9 @@
           <w:numId w:val="2"/>
         </w:numPr>
       </w:pPr>
-      <w:proofErr w:type="spellStart"/>
       <w:r>
         <w:t>Asdadsasd</w:t>
       </w:r>
-      <w:proofErr w:type="spellEnd"/>
     </w:p>
     <w:p>
       <w:pPr>
@@ -159,11 +135,9 @@
           <w:numId w:val="2"/>
         </w:numPr>
       </w:pPr>
-      <w:proofErr w:type="spellStart"/>
       <w:r>
         <w:t>Sfdsfds</w:t>
       </w:r>
-      <w:proofErr w:type="spellEnd"/>
       <w:r>
         <w:tab/>
       </w:r>
@@ -176,11 +150,9 @@
           <w:numId w:val="2"/>
         </w:numPr>
       </w:pPr>
-      <w:proofErr w:type="spellStart"/>
       <w:r>
         <w:t>Asdasdasd</w:t>
       </w:r>
-      <w:proofErr w:type="spellEnd"/>
     </w:p>
     <w:p>
       <w:pPr>
@@ -190,11 +162,9 @@
           <w:numId w:val="2"/>
         </w:numPr>
       </w:pPr>
-      <w:proofErr w:type="spellStart"/>
       <w:r>
         <w:t>Asdasdasd</w:t>
       </w:r>
-      <w:proofErr w:type="spellEnd"/>
     </w:p>
     <w:p>
       <w:r>
@@ -234,15 +204,7 @@
         </w:numPr>
       </w:pPr>
       <w:r>
-        <w:t xml:space="preserve">Sub </w:t>
-      </w:r>
-      <w:proofErr w:type="spellStart"/>
-      <w:r>
-        <w:t>sub</w:t>
-      </w:r>
-      <w:proofErr w:type="spellEnd"/>
-      <w:r>
-        <w:t xml:space="preserve"> baby!</w:t>
+        <w:t>Sub sub baby!</w:t>
       </w:r>
     </w:p>
     <w:p>
@@ -253,11 +215,9 @@
           <w:numId w:val="4"/>
         </w:numPr>
       </w:pPr>
-      <w:proofErr w:type="spellStart"/>
       <w:r>
         <w:t>Sdfdsfsdf</w:t>
       </w:r>
-      <w:proofErr w:type="spellEnd"/>
     </w:p>
     <w:p>
       <w:pPr>
@@ -267,13 +227,9 @@
           <w:numId w:val="4"/>
         </w:numPr>
       </w:pPr>
-      <w:proofErr w:type="spellStart"/>
-      <w:proofErr w:type="gramStart"/>
       <w:r>
         <w:t>sdfsdfsdf</w:t>
       </w:r>
-      <w:proofErr w:type="spellEnd"/>
-      <w:proofErr w:type="gramEnd"/>
     </w:p>
     <w:p>
       <w:pPr>
@@ -295,11 +251,9 @@
           <w:numId w:val="4"/>
         </w:numPr>
       </w:pPr>
-      <w:proofErr w:type="spellStart"/>
       <w:r>
         <w:t>Sdfsfdds</w:t>
       </w:r>
-      <w:proofErr w:type="spellEnd"/>
     </w:p>
     <w:p>
       <w:pPr>
@@ -309,11 +263,9 @@
           <w:numId w:val="4"/>
         </w:numPr>
       </w:pPr>
-      <w:proofErr w:type="spellStart"/>
       <w:r>
         <w:t>Sdfsfdsfd</w:t>
       </w:r>
-      <w:proofErr w:type="spellEnd"/>
     </w:p>
     <w:p>
       <w:pPr>
@@ -323,13 +275,9 @@
           <w:numId w:val="4"/>
         </w:numPr>
       </w:pPr>
-      <w:proofErr w:type="spellStart"/>
-      <w:proofErr w:type="gramStart"/>
       <w:r>
         <w:t>sfdsdfsdf</w:t>
       </w:r>
-      <w:proofErr w:type="spellEnd"/>
-      <w:proofErr w:type="gramEnd"/>
     </w:p>
     <w:p>
       <w:pPr>
@@ -368,11 +316,9 @@
           <w:numId w:val="1"/>
         </w:numPr>
       </w:pPr>
-      <w:proofErr w:type="spellStart"/>
       <w:r>
         <w:t>Sadsadasda</w:t>
       </w:r>
-      <w:proofErr w:type="spellEnd"/>
     </w:p>
     <w:p>
       <w:pPr>
@@ -382,11 +328,9 @@
           <w:numId w:val="1"/>
         </w:numPr>
       </w:pPr>
-      <w:proofErr w:type="spellStart"/>
       <w:r>
         <w:t>Sdfdsf</w:t>
       </w:r>
-      <w:proofErr w:type="spellEnd"/>
     </w:p>
     <w:p>
       <w:pPr>
@@ -396,11 +340,9 @@
           <w:numId w:val="1"/>
         </w:numPr>
       </w:pPr>
-      <w:proofErr w:type="spellStart"/>
       <w:r>
         <w:t>Sdfsdfsdf</w:t>
       </w:r>
-      <w:proofErr w:type="spellEnd"/>
     </w:p>
     <w:p>
       <w:pPr>
@@ -410,11 +352,9 @@
           <w:numId w:val="1"/>
         </w:numPr>
       </w:pPr>
-      <w:proofErr w:type="spellStart"/>
       <w:r>
         <w:t>Sdfsfdsdf</w:t>
       </w:r>
-      <w:proofErr w:type="spellEnd"/>
     </w:p>
     <w:p>
       <w:pPr>
@@ -424,13 +364,9 @@
           <w:numId w:val="1"/>
         </w:numPr>
       </w:pPr>
-      <w:proofErr w:type="spellStart"/>
-      <w:proofErr w:type="gramStart"/>
       <w:r>
         <w:t>sdfsdfsdf</w:t>
       </w:r>
-      <w:proofErr w:type="spellEnd"/>
-      <w:proofErr w:type="gramEnd"/>
     </w:p>
     <w:p>
       <w:pPr>
@@ -440,11 +376,9 @@
           <w:numId w:val="1"/>
         </w:numPr>
       </w:pPr>
-      <w:proofErr w:type="spellStart"/>
       <w:r>
         <w:t>Sdfsdfsfd</w:t>
       </w:r>
-      <w:proofErr w:type="spellEnd"/>
     </w:p>
     <w:p>
       <w:pPr>
@@ -454,13 +388,9 @@
           <w:numId w:val="1"/>
         </w:numPr>
       </w:pPr>
-      <w:proofErr w:type="spellStart"/>
-      <w:proofErr w:type="gramStart"/>
       <w:r>
         <w:t>sdfsfdsdf</w:t>
       </w:r>
-      <w:proofErr w:type="spellEnd"/>
-      <w:proofErr w:type="gramEnd"/>
     </w:p>
     <w:p>
       <w:pPr>
@@ -470,11 +400,9 @@
           <w:numId w:val="1"/>
         </w:numPr>
       </w:pPr>
-      <w:proofErr w:type="spellStart"/>
       <w:r>
         <w:t>Asdasdsad</w:t>
       </w:r>
-      <w:proofErr w:type="spellEnd"/>
     </w:p>
     <w:p>
       <w:r>
@@ -501,11 +429,9 @@
           <w:numId w:val="5"/>
         </w:numPr>
       </w:pPr>
-      <w:proofErr w:type="spellStart"/>
       <w:r>
         <w:t>Dsfsdfsdf</w:t>
       </w:r>
-      <w:proofErr w:type="spellEnd"/>
     </w:p>
     <w:p>
       <w:pPr>
@@ -515,11 +441,9 @@
           <w:numId w:val="5"/>
         </w:numPr>
       </w:pPr>
-      <w:proofErr w:type="spellStart"/>
       <w:r>
         <w:t>Sdfsfdsdf</w:t>
       </w:r>
-      <w:proofErr w:type="spellEnd"/>
     </w:p>
     <w:p>
       <w:pPr>
@@ -529,13 +453,9 @@
           <w:numId w:val="5"/>
         </w:numPr>
       </w:pPr>
-      <w:proofErr w:type="spellStart"/>
-      <w:proofErr w:type="gramStart"/>
       <w:r>
         <w:t>sdfsdf</w:t>
       </w:r>
-      <w:proofErr w:type="spellEnd"/>
-      <w:proofErr w:type="gramEnd"/>
     </w:p>
     <w:p>
       <w:pPr>
@@ -557,11 +477,9 @@
           <w:numId w:val="5"/>
         </w:numPr>
       </w:pPr>
-      <w:proofErr w:type="spellStart"/>
       <w:r>
         <w:t>Dsfsfd</w:t>
       </w:r>
-      <w:proofErr w:type="spellEnd"/>
     </w:p>
     <w:p>
       <w:pPr>
@@ -571,14 +489,10 @@
           <w:numId w:val="5"/>
         </w:numPr>
       </w:pPr>
-      <w:proofErr w:type="spellStart"/>
-      <w:proofErr w:type="gramStart"/>
       <w:r>
         <w:lastRenderedPageBreak/>
         <w:t>sdfsdfsf</w:t>
       </w:r>
-      <w:proofErr w:type="spellEnd"/>
-      <w:proofErr w:type="gramEnd"/>
     </w:p>
     <w:p>
       <w:pPr>
@@ -612,22 +526,13 @@
           <w:numId w:val="5"/>
         </w:numPr>
       </w:pPr>
-      <w:proofErr w:type="spellStart"/>
-      <w:proofErr w:type="gramStart"/>
       <w:r>
         <w:t>sdfsdfsfd</w:t>
       </w:r>
-      <w:proofErr w:type="spellEnd"/>
-      <w:proofErr w:type="gramEnd"/>
-    </w:p>
-    <w:p>
-      <w:r>
-        <w:t>Paragraph with a</w:t>
-      </w:r>
-      <w:bookmarkStart w:id="0" w:name="_GoBack"/>
-      <w:bookmarkEnd w:id="0"/>
-      <w:r>
-        <w:t xml:space="preserve"> number then an unordered list</w:t>
+    </w:p>
+    <w:p>
+      <w:r>
+        <w:t>Paragraph with a number then an unordered list</w:t>
       </w:r>
     </w:p>
     <w:p>
@@ -744,6 +649,226 @@
       </w:r>
     </w:p>
     <w:p/>
+    <w:p>
+      <w:r>
+        <w:t>Complex list with numbers, letters and roman numerals</w:t>
+      </w:r>
+    </w:p>
+    <w:p>
+      <w:pPr>
+        <w:pStyle w:val="ListParagraph"/>
+        <w:numPr>
+          <w:ilvl w:val="0"/>
+          <w:numId w:val="6"/>
+        </w:numPr>
+        <w:spacing w:after="0" w:line="240" w:lineRule="auto"/>
+      </w:pPr>
+      <w:r>
+        <w:t>First item</w:t>
+      </w:r>
+    </w:p>
+    <w:p>
+      <w:pPr>
+        <w:pStyle w:val="ListParagraph"/>
+        <w:numPr>
+          <w:ilvl w:val="1"/>
+          <w:numId w:val="6"/>
+        </w:numPr>
+        <w:spacing w:after="0" w:line="240" w:lineRule="auto"/>
+      </w:pPr>
+      <w:r>
+        <w:t>Sub item 1</w:t>
+      </w:r>
+    </w:p>
+    <w:p>
+      <w:pPr>
+        <w:pStyle w:val="ListParagraph"/>
+        <w:numPr>
+          <w:ilvl w:val="2"/>
+          <w:numId w:val="6"/>
+        </w:numPr>
+        <w:spacing w:after="0" w:line="240" w:lineRule="auto"/>
+      </w:pPr>
+      <w:r>
+        <w:t>Sub of sub item 1</w:t>
+      </w:r>
+    </w:p>
+    <w:p>
+      <w:pPr>
+        <w:pStyle w:val="ListParagraph"/>
+        <w:numPr>
+          <w:ilvl w:val="2"/>
+          <w:numId w:val="6"/>
+        </w:numPr>
+        <w:spacing w:after="0" w:line="240" w:lineRule="auto"/>
+      </w:pPr>
+      <w:r>
+        <w:t>Sub of sub item 2</w:t>
+      </w:r>
+    </w:p>
+    <w:p>
+      <w:pPr>
+        <w:pStyle w:val="ListParagraph"/>
+        <w:numPr>
+          <w:ilvl w:val="1"/>
+          <w:numId w:val="6"/>
+        </w:numPr>
+        <w:spacing w:after="0" w:line="240" w:lineRule="auto"/>
+      </w:pPr>
+      <w:r>
+        <w:t>Sub item 2</w:t>
+      </w:r>
+    </w:p>
+    <w:p>
+      <w:pPr>
+        <w:pStyle w:val="ListParagraph"/>
+        <w:numPr>
+          <w:ilvl w:val="0"/>
+          <w:numId w:val="6"/>
+        </w:numPr>
+        <w:spacing w:after="0" w:line="240" w:lineRule="auto"/>
+      </w:pPr>
+      <w:r>
+        <w:t>Second item</w:t>
+      </w:r>
+    </w:p>
+    <w:p>
+      <w:pPr>
+        <w:pStyle w:val="ListParagraph"/>
+        <w:numPr>
+          <w:ilvl w:val="0"/>
+          <w:numId w:val="6"/>
+        </w:numPr>
+        <w:spacing w:after="0" w:line="240" w:lineRule="auto"/>
+      </w:pPr>
+      <w:r>
+        <w:t>Third Item</w:t>
+      </w:r>
+    </w:p>
+    <w:p>
+      <w:pPr>
+        <w:pStyle w:val="ListParagraph"/>
+        <w:numPr>
+          <w:ilvl w:val="1"/>
+          <w:numId w:val="6"/>
+        </w:numPr>
+        <w:spacing w:after="0" w:line="240" w:lineRule="auto"/>
+      </w:pPr>
+      <w:r>
+        <w:t>Sub item 1</w:t>
+      </w:r>
+    </w:p>
+    <w:p>
+      <w:pPr>
+        <w:spacing w:after="0" w:line="240" w:lineRule="auto"/>
+      </w:pPr>
+    </w:p>
+    <w:p>
+      <w:pPr>
+        <w:spacing w:after="0" w:line="240" w:lineRule="auto"/>
+      </w:pPr>
+      <w:r>
+        <w:t>Complex list with roman numerals, letters and numbers</w:t>
+      </w:r>
+      <w:bookmarkStart w:id="0" w:name="_GoBack"/>
+      <w:bookmarkEnd w:id="0"/>
+    </w:p>
+    <w:p>
+      <w:pPr>
+        <w:pStyle w:val="ListParagraph"/>
+        <w:numPr>
+          <w:ilvl w:val="0"/>
+          <w:numId w:val="7"/>
+        </w:numPr>
+        <w:spacing w:after="0" w:line="240" w:lineRule="auto"/>
+      </w:pPr>
+      <w:r>
+        <w:t>First item</w:t>
+      </w:r>
+    </w:p>
+    <w:p>
+      <w:pPr>
+        <w:pStyle w:val="ListParagraph"/>
+        <w:numPr>
+          <w:ilvl w:val="1"/>
+          <w:numId w:val="7"/>
+        </w:numPr>
+        <w:spacing w:after="0" w:line="240" w:lineRule="auto"/>
+      </w:pPr>
+      <w:r>
+        <w:t>Sub item 1</w:t>
+      </w:r>
+    </w:p>
+    <w:p>
+      <w:pPr>
+        <w:pStyle w:val="ListParagraph"/>
+        <w:numPr>
+          <w:ilvl w:val="2"/>
+          <w:numId w:val="7"/>
+        </w:numPr>
+        <w:spacing w:after="0" w:line="240" w:lineRule="auto"/>
+      </w:pPr>
+      <w:r>
+        <w:t>Sub of sub item 1</w:t>
+      </w:r>
+    </w:p>
+    <w:p>
+      <w:pPr>
+        <w:pStyle w:val="ListParagraph"/>
+        <w:numPr>
+          <w:ilvl w:val="1"/>
+          <w:numId w:val="7"/>
+        </w:numPr>
+        <w:spacing w:after="0" w:line="240" w:lineRule="auto"/>
+      </w:pPr>
+      <w:r>
+        <w:t>Sub item 2</w:t>
+      </w:r>
+    </w:p>
+    <w:p>
+      <w:pPr>
+        <w:pStyle w:val="ListParagraph"/>
+        <w:numPr>
+          <w:ilvl w:val="0"/>
+          <w:numId w:val="7"/>
+        </w:numPr>
+        <w:spacing w:after="0" w:line="240" w:lineRule="auto"/>
+      </w:pPr>
+      <w:r>
+        <w:t>Second item</w:t>
+      </w:r>
+    </w:p>
+    <w:p>
+      <w:pPr>
+        <w:pStyle w:val="ListParagraph"/>
+        <w:numPr>
+          <w:ilvl w:val="0"/>
+          <w:numId w:val="7"/>
+        </w:numPr>
+        <w:spacing w:after="0" w:line="240" w:lineRule="auto"/>
+      </w:pPr>
+      <w:r>
+        <w:t>Third Item</w:t>
+      </w:r>
+    </w:p>
+    <w:p>
+      <w:pPr>
+        <w:pStyle w:val="ListParagraph"/>
+        <w:numPr>
+          <w:ilvl w:val="1"/>
+          <w:numId w:val="7"/>
+        </w:numPr>
+        <w:spacing w:after="0" w:line="240" w:lineRule="auto"/>
+      </w:pPr>
+      <w:r>
+        <w:t>Sub item 1</w:t>
+      </w:r>
+    </w:p>
+    <w:p>
+      <w:pPr>
+        <w:spacing w:after="0" w:line="240" w:lineRule="auto"/>
+      </w:pPr>
+    </w:p>
     <w:sectPr>
       <w:pgSz w:w="11900" w:h="16840"/>
       <w:pgMar w:top="1440" w:right="1800" w:bottom="1440" w:left="1800" w:header="708" w:footer="708" w:gutter="0"/>
@@ -1182,6 +1307,178 @@
     </w:lvl>
   </w:abstractNum>
   <w:abstractNum w:abstractNumId="4">
+    <w:nsid w:val="65B93F96"/>
+    <w:multiLevelType w:val="multilevel"/>
+    <w:tmpl w:val="0409001D"/>
+    <w:lvl w:ilvl="0">
+      <w:start w:val="1"/>
+      <w:numFmt w:val="decimal"/>
+      <w:lvlText w:val="%1)"/>
+      <w:lvlJc w:val="left"/>
+      <w:pPr>
+        <w:ind w:left="360" w:hanging="360"/>
+      </w:pPr>
+    </w:lvl>
+    <w:lvl w:ilvl="1">
+      <w:start w:val="1"/>
+      <w:numFmt w:val="lowerLetter"/>
+      <w:lvlText w:val="%2)"/>
+      <w:lvlJc w:val="left"/>
+      <w:pPr>
+        <w:ind w:left="720" w:hanging="360"/>
+      </w:pPr>
+    </w:lvl>
+    <w:lvl w:ilvl="2">
+      <w:start w:val="1"/>
+      <w:numFmt w:val="lowerRoman"/>
+      <w:lvlText w:val="%3)"/>
+      <w:lvlJc w:val="left"/>
+      <w:pPr>
+        <w:ind w:left="1080" w:hanging="360"/>
+      </w:pPr>
+    </w:lvl>
+    <w:lvl w:ilvl="3">
+      <w:start w:val="1"/>
+      <w:numFmt w:val="decimal"/>
+      <w:lvlText w:val="(%4)"/>
+      <w:lvlJc w:val="left"/>
+      <w:pPr>
+        <w:ind w:left="1440" w:hanging="360"/>
+      </w:pPr>
+    </w:lvl>
+    <w:lvl w:ilvl="4">
+      <w:start w:val="1"/>
+      <w:numFmt w:val="lowerLetter"/>
+      <w:lvlText w:val="(%5)"/>
+      <w:lvlJc w:val="left"/>
+      <w:pPr>
+        <w:ind w:left="1800" w:hanging="360"/>
+      </w:pPr>
+    </w:lvl>
+    <w:lvl w:ilvl="5">
+      <w:start w:val="1"/>
+      <w:numFmt w:val="lowerRoman"/>
+      <w:lvlText w:val="(%6)"/>
+      <w:lvlJc w:val="left"/>
+      <w:pPr>
+        <w:ind w:left="2160" w:hanging="360"/>
+      </w:pPr>
+    </w:lvl>
+    <w:lvl w:ilvl="6">
+      <w:start w:val="1"/>
+      <w:numFmt w:val="decimal"/>
+      <w:lvlText w:val="%7."/>
+      <w:lvlJc w:val="left"/>
+      <w:pPr>
+        <w:ind w:left="2520" w:hanging="360"/>
+      </w:pPr>
+    </w:lvl>
+    <w:lvl w:ilvl="7">
+      <w:start w:val="1"/>
+      <w:numFmt w:val="lowerLetter"/>
+      <w:lvlText w:val="%8."/>
+      <w:lvlJc w:val="left"/>
+      <w:pPr>
+        <w:ind w:left="2880" w:hanging="360"/>
+      </w:pPr>
+    </w:lvl>
+    <w:lvl w:ilvl="8">
+      <w:start w:val="1"/>
+      <w:numFmt w:val="lowerRoman"/>
+      <w:lvlText w:val="%9."/>
+      <w:lvlJc w:val="left"/>
+      <w:pPr>
+        <w:ind w:left="3240" w:hanging="360"/>
+      </w:pPr>
+    </w:lvl>
+  </w:abstractNum>
+  <w:abstractNum w:abstractNumId="5">
+    <w:nsid w:val="66B73B3F"/>
+    <w:multiLevelType w:val="multilevel"/>
+    <w:tmpl w:val="04090027"/>
+    <w:lvl w:ilvl="0">
+      <w:start w:val="1"/>
+      <w:numFmt w:val="upperRoman"/>
+      <w:lvlText w:val="%1."/>
+      <w:lvlJc w:val="left"/>
+      <w:pPr>
+        <w:ind w:left="0" w:firstLine="0"/>
+      </w:pPr>
+    </w:lvl>
+    <w:lvl w:ilvl="1">
+      <w:start w:val="1"/>
+      <w:numFmt w:val="upperLetter"/>
+      <w:lvlText w:val="%2."/>
+      <w:lvlJc w:val="left"/>
+      <w:pPr>
+        <w:ind w:left="720" w:firstLine="0"/>
+      </w:pPr>
+    </w:lvl>
+    <w:lvl w:ilvl="2">
+      <w:start w:val="1"/>
+      <w:numFmt w:val="decimal"/>
+      <w:lvlText w:val="%3."/>
+      <w:lvlJc w:val="left"/>
+      <w:pPr>
+        <w:ind w:left="1440" w:firstLine="0"/>
+      </w:pPr>
+    </w:lvl>
+    <w:lvl w:ilvl="3">
+      <w:start w:val="1"/>
+      <w:numFmt w:val="lowerLetter"/>
+      <w:lvlText w:val="%4)"/>
+      <w:lvlJc w:val="left"/>
+      <w:pPr>
+        <w:ind w:left="2160" w:firstLine="0"/>
+      </w:pPr>
+    </w:lvl>
+    <w:lvl w:ilvl="4">
+      <w:start w:val="1"/>
+      <w:numFmt w:val="decimal"/>
+      <w:lvlText w:val="(%5)"/>
+      <w:lvlJc w:val="left"/>
+      <w:pPr>
+        <w:ind w:left="2880" w:firstLine="0"/>
+      </w:pPr>
+    </w:lvl>
+    <w:lvl w:ilvl="5">
+      <w:start w:val="1"/>
+      <w:numFmt w:val="lowerLetter"/>
+      <w:lvlText w:val="(%6)"/>
+      <w:lvlJc w:val="left"/>
+      <w:pPr>
+        <w:ind w:left="3600" w:firstLine="0"/>
+      </w:pPr>
+    </w:lvl>
+    <w:lvl w:ilvl="6">
+      <w:start w:val="1"/>
+      <w:numFmt w:val="lowerRoman"/>
+      <w:lvlText w:val="(%7)"/>
+      <w:lvlJc w:val="left"/>
+      <w:pPr>
+        <w:ind w:left="4320" w:firstLine="0"/>
+      </w:pPr>
+    </w:lvl>
+    <w:lvl w:ilvl="7">
+      <w:start w:val="1"/>
+      <w:numFmt w:val="lowerLetter"/>
+      <w:lvlText w:val="(%8)"/>
+      <w:lvlJc w:val="left"/>
+      <w:pPr>
+        <w:ind w:left="5040" w:firstLine="0"/>
+      </w:pPr>
+    </w:lvl>
+    <w:lvl w:ilvl="8">
+      <w:start w:val="1"/>
+      <w:numFmt w:val="lowerRoman"/>
+      <w:lvlText w:val="(%9)"/>
+      <w:lvlJc w:val="left"/>
+      <w:pPr>
+        <w:ind w:left="5760" w:firstLine="0"/>
+      </w:pPr>
+    </w:lvl>
+  </w:abstractNum>
+  <w:abstractNum w:abstractNumId="6">
     <w:nsid w:val="74007D92"/>
     <w:multiLevelType w:val="hybridMultilevel"/>
     <w:tmpl w:val="1A98B266"/>
@@ -1301,13 +1598,19 @@
     <w:abstractNumId w:val="0"/>
   </w:num>
   <w:num w:numId="3">
-    <w:abstractNumId w:val="4"/>
+    <w:abstractNumId w:val="6"/>
   </w:num>
   <w:num w:numId="4">
     <w:abstractNumId w:val="2"/>
   </w:num>
   <w:num w:numId="5">
     <w:abstractNumId w:val="3"/>
+  </w:num>
+  <w:num w:numId="6">
+    <w:abstractNumId w:val="4"/>
+  </w:num>
+  <w:num w:numId="7">
+    <w:abstractNumId w:val="5"/>
   </w:num>
 </w:numbering>
 </file>

</xml_diff>